<commit_message>
Add Kate Webbink to core members
</commit_message>
<xml_diff>
--- a/3d/charter_3d_task_group_of_audubon_core_2019-06-11.docx
+++ b/3d/charter_3d_task_group_of_audubon_core_2019-06-11.docx
@@ -30,7 +30,6 @@
               </w:rPr>
             </w:pPr>
             <w:bookmarkStart w:id="0" w:name="_Hlk11159582"/>
-            <w:bookmarkStart w:id="1" w:name="_GoBack" w:colFirst="1" w:colLast="1"/>
             <w:r>
               <w:rPr>
                 <w:b/>
@@ -166,7 +165,6 @@
           </w:p>
         </w:tc>
       </w:tr>
-      <w:bookmarkEnd w:id="1"/>
     </w:tbl>
     <w:p/>
     <w:p>
@@ -359,6 +357,22 @@
     </w:p>
     <w:p>
       <w:pPr>
+        <w:numPr>
+          <w:ilvl w:val="0"/>
+          <w:numId w:val="7"/>
+        </w:numPr>
+        <w:tabs>
+          <w:tab w:val="left" w:pos="720"/>
+        </w:tabs>
+      </w:pPr>
+      <w:r>
+        <w:t>Kate Webbink</w:t>
+      </w:r>
+      <w:bookmarkStart w:id="1" w:name="_GoBack"/>
+      <w:bookmarkEnd w:id="1"/>
+    </w:p>
+    <w:p>
+      <w:pPr>
         <w:ind w:left="720"/>
       </w:pPr>
     </w:p>
@@ -394,15 +408,7 @@
         <w:t>events</w:t>
       </w:r>
       <w:r>
-        <w:t xml:space="preserve"> is more extensive than that currently included in Audubon Core.  </w:t>
-      </w:r>
-      <w:proofErr w:type="gramStart"/>
-      <w:r>
-        <w:t>Therefore</w:t>
-      </w:r>
-      <w:proofErr w:type="gramEnd"/>
-      <w:r>
-        <w:t xml:space="preserve"> the ability to describe, find and preserve these digital objects robustly in biodiversity databases remains limited.</w:t>
+        <w:t xml:space="preserve"> is more extensive than that currently included in Audubon Core.  Therefore the ability to describe, find and preserve these digital objects robustly in biodiversity databases remains limited.</w:t>
       </w:r>
       <w:r>
         <w:t xml:space="preserve"> As imaging becomes more and more dominated by 3D, Audubon Core will be more and more limited until its terms in this area are extended.</w:t>
@@ -507,16 +513,12 @@
       <w:r>
         <w:t xml:space="preserve">ontrolled vocabulary terms to be used as values for </w:t>
       </w:r>
-      <w:proofErr w:type="spellStart"/>
-      <w:proofErr w:type="gramStart"/>
       <w:r>
         <w:rPr>
           <w:rFonts w:ascii="Courier New" w:hAnsi="Courier New" w:cs="Courier New"/>
         </w:rPr>
         <w:t>ac:variant</w:t>
       </w:r>
-      <w:proofErr w:type="spellEnd"/>
-      <w:proofErr w:type="gramEnd"/>
       <w:r>
         <w:t>.  The terms will describe the format of the SAP as do the current recommended values.</w:t>
       </w:r>
@@ -532,6 +534,7 @@
         </w:tabs>
       </w:pPr>
       <w:r>
+        <w:lastRenderedPageBreak/>
         <w:t>Class terms for</w:t>
       </w:r>
       <w:r>
@@ -543,29 +546,21 @@
       <w:r>
         <w:t xml:space="preserve"> to be used as values for </w:t>
       </w:r>
-      <w:proofErr w:type="spellStart"/>
-      <w:proofErr w:type="gramStart"/>
       <w:r>
         <w:rPr>
           <w:rFonts w:ascii="Courier New" w:hAnsi="Courier New" w:cs="Courier New"/>
         </w:rPr>
         <w:t>ac:subtype</w:t>
       </w:r>
-      <w:proofErr w:type="spellEnd"/>
-      <w:proofErr w:type="gramEnd"/>
       <w:r>
         <w:t xml:space="preserve">.  These terms would be subclasses of </w:t>
       </w:r>
-      <w:proofErr w:type="spellStart"/>
-      <w:proofErr w:type="gramStart"/>
       <w:r>
         <w:rPr>
           <w:rFonts w:ascii="Courier New" w:hAnsi="Courier New" w:cs="Courier New"/>
         </w:rPr>
         <w:t>dcmitype:StillImage</w:t>
       </w:r>
-      <w:proofErr w:type="spellEnd"/>
-      <w:proofErr w:type="gramEnd"/>
       <w:r>
         <w:t>.</w:t>
       </w:r>
@@ -627,21 +622,11 @@
       <w:r>
         <w:t>A descriptive document summarizing the major 3D imaging modalities in use.  This document will associate the enumerated modalities with their corresponding class terms (</w:t>
       </w:r>
-      <w:proofErr w:type="spellStart"/>
-      <w:proofErr w:type="gramStart"/>
       <w:r>
         <w:rPr>
           <w:rFonts w:ascii="Courier New" w:hAnsi="Courier New" w:cs="Courier New"/>
         </w:rPr>
-        <w:t>ac:subtype</w:t>
-      </w:r>
-      <w:proofErr w:type="spellEnd"/>
-      <w:proofErr w:type="gramEnd"/>
-      <w:r>
-        <w:rPr>
-          <w:rFonts w:ascii="Courier New" w:hAnsi="Courier New" w:cs="Courier New"/>
-        </w:rPr>
-        <w:t xml:space="preserve"> </w:t>
+        <w:t xml:space="preserve">ac:subtype </w:t>
       </w:r>
       <w:r>
         <w:t>values) and the recommended metadata terms that are appropriate for describing each modality.</w:t>
@@ -839,15 +824,11 @@
         </w:tabs>
       </w:pPr>
       <w:r>
-        <w:t xml:space="preserve">Multiple initiatives began seeking develop and implement community standards for 3D data description and preservation between 2013-2018 partly in response to major increases in the rate of production of 3D imagery including major NSF DBI (ADBC &amp; ABI) funded initiatives to 3D image 10’s of thousands of species from museum collections (e.g., </w:t>
-      </w:r>
-      <w:proofErr w:type="spellStart"/>
-      <w:r>
-        <w:t>oVert</w:t>
-      </w:r>
-      <w:proofErr w:type="spellEnd"/>
-      <w:r>
-        <w:t>).</w:t>
+        <w:t xml:space="preserve">Multiple initiatives began seeking develop and implement community standards for 3D data description and preservation between 2013-2018 partly in response to major increases in the rate of production of 3D imagery including major NSF DBI (ADBC &amp; </w:t>
+      </w:r>
+      <w:r>
+        <w:lastRenderedPageBreak/>
+        <w:t>ABI) funded initiatives to 3D image 10’s of thousands of species from museum collections (e.g., oVert).</w:t>
       </w:r>
     </w:p>
     <w:p/>
@@ -914,27 +895,21 @@
       <w:r>
         <w:t xml:space="preserve"> to serve as values for </w:t>
       </w:r>
-      <w:proofErr w:type="spellStart"/>
-      <w:proofErr w:type="gramStart"/>
       <w:r>
         <w:rPr>
           <w:rFonts w:ascii="Courier New" w:hAnsi="Courier New" w:cs="Courier New"/>
         </w:rPr>
         <w:t>ac:variant</w:t>
       </w:r>
-      <w:proofErr w:type="spellEnd"/>
-      <w:proofErr w:type="gramEnd"/>
       <w:r>
         <w:t xml:space="preserve">, and class terms for 3D imaging modalities to be used as values for </w:t>
       </w:r>
-      <w:proofErr w:type="spellStart"/>
       <w:r>
         <w:rPr>
           <w:rFonts w:ascii="Courier New" w:hAnsi="Courier New" w:cs="Courier New"/>
         </w:rPr>
         <w:t>ac:subtype</w:t>
       </w:r>
-      <w:proofErr w:type="spellEnd"/>
       <w:r>
         <w:t xml:space="preserve">.  The main deliverables in Phase 2 </w:t>
       </w:r>
@@ -3970,15 +3945,6 @@
 </file>
 
 <file path=customXml/item1.xml><?xml version="1.0" encoding="utf-8"?>
-<?mso-contentType ?>
-<FormTemplates xmlns="http://schemas.microsoft.com/sharepoint/v3/contenttype/forms">
-  <Display>DocumentLibraryForm</Display>
-  <Edit>DocumentLibraryForm</Edit>
-  <New>DocumentLibraryForm</New>
-</FormTemplates>
-</file>
-
-<file path=customXml/item2.xml><?xml version="1.0" encoding="utf-8"?>
 <ct:contentTypeSchema xmlns:ct="http://schemas.microsoft.com/office/2006/metadata/contentType" xmlns:ma="http://schemas.microsoft.com/office/2006/metadata/properties/metaAttributes" ct:_="" ma:_="" ma:contentTypeName="Document" ma:contentTypeID="0x0101000E0A05EE7526B54287E2EF38EE8D6038" ma:contentTypeVersion="10" ma:contentTypeDescription="Create a new document." ma:contentTypeScope="" ma:versionID="8bbb52ab9d23f36e8b022f8bec0001e1">
   <xsd:schema xmlns:xsd="http://www.w3.org/2001/XMLSchema" xmlns:xs="http://www.w3.org/2001/XMLSchema" xmlns:p="http://schemas.microsoft.com/office/2006/metadata/properties" xmlns:ns2="1ced180d-3844-4e46-9cc1-3e2d6471f3bf" xmlns:ns3="a63f8c51-8f9e-4dd1-b6cd-8c5ff29615d2" targetNamespace="http://schemas.microsoft.com/office/2006/metadata/properties" ma:root="true" ma:fieldsID="38fb94f8b00c110ec9f89ee8cef2ef0e" ns2:_="" ns3:_="">
     <xsd:import namespace="1ced180d-3844-4e46-9cc1-3e2d6471f3bf"/>
@@ -4181,6 +4147,15 @@
 </ct:contentTypeSchema>
 </file>
 
+<file path=customXml/item2.xml><?xml version="1.0" encoding="utf-8"?>
+<?mso-contentType ?>
+<FormTemplates xmlns="http://schemas.microsoft.com/sharepoint/v3/contenttype/forms">
+  <Display>DocumentLibraryForm</Display>
+  <Edit>DocumentLibraryForm</Edit>
+  <New>DocumentLibraryForm</New>
+</FormTemplates>
+</file>
+
 <file path=customXml/item3.xml><?xml version="1.0" encoding="utf-8"?>
 <p:properties xmlns:p="http://schemas.microsoft.com/office/2006/metadata/properties" xmlns:xsi="http://www.w3.org/2001/XMLSchema-instance" xmlns:pc="http://schemas.microsoft.com/office/infopath/2007/PartnerControls">
   <documentManagement/>
@@ -4192,14 +4167,6 @@
 </file>
 
 <file path=customXml/itemProps1.xml><?xml version="1.0" encoding="utf-8"?>
-<ds:datastoreItem xmlns:ds="http://schemas.openxmlformats.org/officeDocument/2006/customXml" ds:itemID="{F8736CED-0E86-4189-8447-BB72EA80CD51}">
-  <ds:schemaRefs>
-    <ds:schemaRef ds:uri="http://schemas.microsoft.com/sharepoint/v3/contenttype/forms"/>
-  </ds:schemaRefs>
-</ds:datastoreItem>
-</file>
-
-<file path=customXml/itemProps2.xml><?xml version="1.0" encoding="utf-8"?>
 <ds:datastoreItem xmlns:ds="http://schemas.openxmlformats.org/officeDocument/2006/customXml" ds:itemID="{088CC730-2B36-486A-8FB8-10BF96DF2888}">
   <ds:schemaRefs>
     <ds:schemaRef ds:uri="http://schemas.microsoft.com/office/2006/metadata/contentType"/>
@@ -4218,6 +4185,14 @@
 </ds:datastoreItem>
 </file>
 
+<file path=customXml/itemProps2.xml><?xml version="1.0" encoding="utf-8"?>
+<ds:datastoreItem xmlns:ds="http://schemas.openxmlformats.org/officeDocument/2006/customXml" ds:itemID="{F8736CED-0E86-4189-8447-BB72EA80CD51}">
+  <ds:schemaRefs>
+    <ds:schemaRef ds:uri="http://schemas.microsoft.com/sharepoint/v3/contenttype/forms"/>
+  </ds:schemaRefs>
+</ds:datastoreItem>
+</file>
+
 <file path=customXml/itemProps3.xml><?xml version="1.0" encoding="utf-8"?>
 <ds:datastoreItem xmlns:ds="http://schemas.openxmlformats.org/officeDocument/2006/customXml" ds:itemID="{4AAA0E22-D8AB-4A52-BB92-3089DBAD80C5}">
   <ds:schemaRefs>
@@ -4228,7 +4203,7 @@
 </file>
 
 <file path=customXml/itemProps4.xml><?xml version="1.0" encoding="utf-8"?>
-<ds:datastoreItem xmlns:ds="http://schemas.openxmlformats.org/officeDocument/2006/customXml" ds:itemID="{ED1F7E89-CBA5-46D4-AC73-1155D6A30E55}">
+<ds:datastoreItem xmlns:ds="http://schemas.openxmlformats.org/officeDocument/2006/customXml" ds:itemID="{687FFCD9-7437-48A4-B18F-BB81BEDC6DB2}">
   <ds:schemaRefs>
     <ds:schemaRef ds:uri="http://schemas.openxmlformats.org/officeDocument/2006/bibliography"/>
   </ds:schemaRefs>

</xml_diff>